<commit_message>
Doc: Se agregó la especificación del CU03
</commit_message>
<xml_diff>
--- a/3. Etapa de construcción/Iteración 1/Especificación de casos de uso/Caso de Uso 7.docx
+++ b/3. Etapa de construcción/Iteración 1/Especificación de casos de uso/Caso de Uso 7.docx
@@ -397,7 +397,15 @@
                   <w:sz w:val="72"/>
                   <w:szCs w:val="72"/>
                 </w:rPr>
-                <w:t>Caso de Uso [Nombre del CU]</w:t>
+                <w:t xml:space="preserve">Caso de Uso </w:t>
+              </w:r>
+              <w:r>
+                <w:rPr>
+                  <w:rFonts w:asciiTheme="majorHAnsi" w:eastAsiaTheme="majorEastAsia" w:hAnsiTheme="majorHAnsi" w:cstheme="majorBidi"/>
+                  <w:sz w:val="72"/>
+                  <w:szCs w:val="72"/>
+                </w:rPr>
+                <w:t>7: Realizar evaluación de riesgo</w:t>
               </w:r>
             </w:p>
           </w:sdtContent>
@@ -408,6 +416,7 @@
               <w:rFonts w:asciiTheme="majorHAnsi" w:eastAsiaTheme="majorEastAsia" w:hAnsiTheme="majorHAnsi" w:cstheme="majorBidi"/>
               <w:sz w:val="36"/>
               <w:szCs w:val="36"/>
+              <w:lang w:val="en-US"/>
             </w:rPr>
             <w:alias w:val="Subtítulo"/>
             <w:id w:val="14700077"/>
@@ -422,6 +431,7 @@
                   <w:rFonts w:asciiTheme="majorHAnsi" w:eastAsiaTheme="majorEastAsia" w:hAnsiTheme="majorHAnsi" w:cstheme="majorBidi"/>
                   <w:sz w:val="36"/>
                   <w:szCs w:val="36"/>
+                  <w:lang w:val="en-US"/>
                 </w:rPr>
               </w:pPr>
               <w:r>
@@ -429,24 +439,9 @@
                   <w:rFonts w:asciiTheme="majorHAnsi" w:eastAsiaTheme="majorEastAsia" w:hAnsiTheme="majorHAnsi" w:cstheme="majorBidi"/>
                   <w:sz w:val="36"/>
                   <w:szCs w:val="36"/>
+                  <w:lang w:val="en-US"/>
                 </w:rPr>
-                <w:t>&lt;</w:t>
-              </w:r>
-              <w:r>
-                <w:rPr>
-                  <w:rFonts w:asciiTheme="majorHAnsi" w:eastAsiaTheme="majorEastAsia" w:hAnsiTheme="majorHAnsi" w:cstheme="majorBidi"/>
-                  <w:sz w:val="36"/>
-                  <w:szCs w:val="36"/>
-                </w:rPr>
-                <w:t>Nombre del Proyecto</w:t>
-              </w:r>
-              <w:r>
-                <w:rPr>
-                  <w:rFonts w:asciiTheme="majorHAnsi" w:eastAsiaTheme="majorEastAsia" w:hAnsiTheme="majorHAnsi" w:cstheme="majorBidi"/>
-                  <w:sz w:val="36"/>
-                  <w:szCs w:val="36"/>
-                </w:rPr>
-                <w:t>&gt;</w:t>
+                <w:t>Vesta Risk Manager</w:t>
               </w:r>
             </w:p>
           </w:sdtContent>
@@ -454,25 +449,40 @@
         <w:p>
           <w:pPr>
             <w:pStyle w:val="Sinespaciado"/>
+            <w:rPr>
+              <w:lang w:val="en-US"/>
+            </w:rPr>
           </w:pPr>
         </w:p>
         <w:p>
           <w:pPr>
             <w:pStyle w:val="Sinespaciado"/>
+            <w:rPr>
+              <w:lang w:val="en-US"/>
+            </w:rPr>
           </w:pPr>
         </w:p>
         <w:p>
           <w:pPr>
             <w:pStyle w:val="Sinespaciado"/>
+            <w:rPr>
+              <w:lang w:val="en-US"/>
+            </w:rPr>
           </w:pPr>
         </w:p>
         <w:p>
           <w:pPr>
             <w:pStyle w:val="Sinespaciado"/>
+            <w:rPr>
+              <w:lang w:val="en-US"/>
+            </w:rPr>
           </w:pPr>
         </w:p>
         <w:sdt>
           <w:sdtPr>
+            <w:rPr>
+              <w:lang w:val="es-AR"/>
+            </w:rPr>
             <w:alias w:val="Compañía"/>
             <w:id w:val="3224807"/>
             <w:dataBinding w:prefixMappings="xmlns:ns0='http://schemas.openxmlformats.org/officeDocument/2006/extended-properties' " w:xpath="/ns0:Properties[1]/ns0:Company[1]" w:storeItemID="{6668398D-A668-4E3E-A5EB-62B293D839F1}"/>
@@ -482,9 +492,15 @@
             <w:p>
               <w:pPr>
                 <w:pStyle w:val="Sinespaciado"/>
+                <w:rPr>
+                  <w:lang w:val="es-AR"/>
+                </w:rPr>
               </w:pPr>
               <w:r>
-                <w:t>Nombre del Grupo de Desarrollo o Asignatura</w:t>
+                <w:rPr>
+                  <w:lang w:val="es-AR"/>
+                </w:rPr>
+                <w:t>T-Code</w:t>
               </w:r>
             </w:p>
           </w:sdtContent>
@@ -502,7 +518,16 @@
                 <w:pStyle w:val="Sinespaciado"/>
               </w:pPr>
               <w:r>
-                <w:t>Agustin</w:t>
+                <w:t>Agust</w:t>
+              </w:r>
+              <w:r>
+                <w:t>í</w:t>
+              </w:r>
+              <w:r>
+                <w:t>n</w:t>
+              </w:r>
+              <w:r>
+                <w:t xml:space="preserve"> Collareda, Cintia Hernandez, Hugo Frey</w:t>
               </w:r>
             </w:p>
           </w:sdtContent>
@@ -515,21 +540,20 @@
           <w:r>
             <w:rPr>
               <w:noProof/>
-              <w:lang w:val="es-ES" w:eastAsia="es-ES"/>
             </w:rPr>
             <w:drawing>
-              <wp:anchor distT="0" distB="0" distL="114300" distR="114300" simplePos="0" relativeHeight="251667456" behindDoc="0" locked="0" layoutInCell="1" allowOverlap="1" wp14:anchorId="46FC27D2" wp14:editId="52908F2F">
+              <wp:anchor distT="0" distB="0" distL="114300" distR="114300" simplePos="0" relativeHeight="251686912" behindDoc="0" locked="0" layoutInCell="1" allowOverlap="1" wp14:anchorId="799B6E11" wp14:editId="291F1A60">
                 <wp:simplePos x="0" y="0"/>
                 <wp:positionH relativeFrom="margin">
-                  <wp:posOffset>-213360</wp:posOffset>
+                  <wp:align>left</wp:align>
                 </wp:positionH>
-                <wp:positionV relativeFrom="margin">
-                  <wp:posOffset>6997700</wp:posOffset>
+                <wp:positionV relativeFrom="paragraph">
+                  <wp:posOffset>2647315</wp:posOffset>
                 </wp:positionV>
-                <wp:extent cx="1200150" cy="1200150"/>
-                <wp:effectExtent l="76200" t="38100" r="247650" b="209550"/>
-                <wp:wrapSquare wrapText="bothSides"/>
-                <wp:docPr id="5" name="4 Imagen" descr="psi-negro.png"/>
+                <wp:extent cx="2505456" cy="1261872"/>
+                <wp:effectExtent l="0" t="0" r="0" b="0"/>
+                <wp:wrapNone/>
+                <wp:docPr id="1074722770" name="Imagen 15"/>
                 <wp:cNvGraphicFramePr>
                   <a:graphicFrameLocks xmlns:a="http://schemas.openxmlformats.org/drawingml/2006/main" noChangeAspect="1"/>
                 </wp:cNvGraphicFramePr>
@@ -537,11 +561,17 @@
                   <a:graphicData uri="http://schemas.openxmlformats.org/drawingml/2006/picture">
                     <pic:pic xmlns:pic="http://schemas.openxmlformats.org/drawingml/2006/picture">
                       <pic:nvPicPr>
-                        <pic:cNvPr id="0" name="psi-negro.png"/>
+                        <pic:cNvPr id="1074722770" name="Imagen 1074722770"/>
                         <pic:cNvPicPr/>
                       </pic:nvPicPr>
                       <pic:blipFill>
-                        <a:blip r:embed="rId9" cstate="print"/>
+                        <a:blip r:embed="rId9" cstate="print">
+                          <a:extLst>
+                            <a:ext uri="{28A0092B-C50C-407E-A947-70E740481C1C}">
+                              <a14:useLocalDpi xmlns:a14="http://schemas.microsoft.com/office/drawing/2010/main" val="0"/>
+                            </a:ext>
+                          </a:extLst>
+                        </a:blip>
                         <a:stretch>
                           <a:fillRect/>
                         </a:stretch>
@@ -549,25 +579,21 @@
                       <pic:spPr>
                         <a:xfrm>
                           <a:off x="0" y="0"/>
-                          <a:ext cx="1200150" cy="1200150"/>
+                          <a:ext cx="2505456" cy="1261872"/>
                         </a:xfrm>
                         <a:prstGeom prst="rect">
                           <a:avLst/>
                         </a:prstGeom>
-                        <a:ln>
-                          <a:noFill/>
-                        </a:ln>
-                        <a:effectLst>
-                          <a:outerShdw blurRad="292100" dist="139700" dir="2700000" algn="tl" rotWithShape="0">
-                            <a:srgbClr val="333333">
-                              <a:alpha val="65000"/>
-                            </a:srgbClr>
-                          </a:outerShdw>
-                        </a:effectLst>
                       </pic:spPr>
                     </pic:pic>
                   </a:graphicData>
                 </a:graphic>
+                <wp14:sizeRelH relativeFrom="margin">
+                  <wp14:pctWidth>0</wp14:pctWidth>
+                </wp14:sizeRelH>
+                <wp14:sizeRelV relativeFrom="margin">
+                  <wp14:pctHeight>0</wp14:pctHeight>
+                </wp14:sizeRelV>
               </wp:anchor>
             </w:drawing>
           </w:r>
@@ -577,7 +603,7 @@
               <w:lang w:val="es-ES" w:eastAsia="es-ES"/>
             </w:rPr>
             <w:drawing>
-              <wp:anchor distT="0" distB="0" distL="114300" distR="114300" simplePos="0" relativeHeight="251666432" behindDoc="0" locked="0" layoutInCell="1" allowOverlap="1" wp14:anchorId="0ED1ED7F" wp14:editId="2690D870">
+              <wp:anchor distT="0" distB="0" distL="114300" distR="114300" simplePos="0" relativeHeight="251666432" behindDoc="0" locked="0" layoutInCell="1" allowOverlap="1" wp14:anchorId="0ED1ED7F" wp14:editId="5844B3A4">
                 <wp:simplePos x="0" y="0"/>
                 <wp:positionH relativeFrom="margin">
                   <wp:posOffset>4301490</wp:posOffset>
@@ -698,31 +724,89 @@
                               <w:p>
                                 <w:pPr>
                                   <w:pStyle w:val="PSI-DescripcindelDocumentos"/>
+                                  <w:rPr>
+                                    <w:i w:val="0"/>
+                                    <w:iCs/>
+                                    <w:color w:val="auto"/>
+                                  </w:rPr>
                                 </w:pPr>
                                 <w:r>
-                                  <w:t xml:space="preserve">Un  Caso de Uso  </w:t>
+                                  <w:rPr>
+                                    <w:i w:val="0"/>
+                                    <w:iCs/>
+                                    <w:color w:val="auto"/>
+                                  </w:rPr>
+                                  <w:t xml:space="preserve">Un Caso de Uso </w:t>
                                 </w:r>
                                 <w:r>
+                                  <w:rPr>
+                                    <w:i w:val="0"/>
+                                    <w:iCs/>
+                                    <w:color w:val="auto"/>
+                                  </w:rPr>
                                   <w:t>es</w:t>
                                 </w:r>
                                 <w:r>
+                                  <w:rPr>
+                                    <w:i w:val="0"/>
+                                    <w:iCs/>
+                                    <w:color w:val="auto"/>
+                                  </w:rPr>
                                   <w:t xml:space="preserve"> una secuencia de interacciones que se desarrollarán entre un sistema y sus actores en respuesta a un evento que inicia un actor principal sobre el propio sistema. </w:t>
                                 </w:r>
                               </w:p>
                               <w:p>
                                 <w:pPr>
                                   <w:pStyle w:val="PSI-DescripcindelDocumentos"/>
+                                  <w:rPr>
+                                    <w:i w:val="0"/>
+                                    <w:iCs/>
+                                    <w:color w:val="auto"/>
+                                  </w:rPr>
                                 </w:pPr>
                                 <w:r>
+                                  <w:rPr>
+                                    <w:i w:val="0"/>
+                                    <w:iCs/>
+                                    <w:color w:val="auto"/>
+                                  </w:rPr>
                                   <w:t>Estos ilustran los requerimientos del sistema al mostrar como reacciona una respuesta a eventos que se producen en el mismo</w:t>
                                 </w:r>
                               </w:p>
                               <w:p>
                                 <w:pPr>
                                   <w:pStyle w:val="PSI-DescripcindelDocumentos"/>
+                                  <w:rPr>
+                                    <w:i w:val="0"/>
+                                    <w:iCs/>
+                                    <w:color w:val="auto"/>
+                                  </w:rPr>
                                 </w:pPr>
                                 <w:r>
-                                  <w:t>Las Realizaciones de los Casos de Uso se llevan a cabo como resultado de un caso de uso específico. La realización del caso de uso debe cumplir con los requerimientos establecidos y debe reflejar el comportamiento de su caso de uso correspondiente. Este artefacto se halla dentro del Modelo de Diseño reflejando los productos de trabajo relacionados con el caso de uso pero que pertenecen a dicho modelo. Estos productos de trabajos relacionados consisten en los diagramas de comunicación y secuencia que expresan el comportamiento del caso del uso en términos de objetos de colaboración, y dichos diagramas deben elaborarse haciendo uso de  (UML).</w:t>
+                                  <w:rPr>
+                                    <w:i w:val="0"/>
+                                    <w:iCs/>
+                                    <w:color w:val="auto"/>
+                                  </w:rPr>
+                                  <w:t xml:space="preserve">Las Realizaciones de los Casos de Uso se llevan a cabo como resultado de un caso de uso específico. La realización del caso de uso debe cumplir con los requerimientos establecidos y debe reflejar el comportamiento de su caso de uso correspondiente. Este artefacto se halla dentro del Modelo de Diseño reflejando los productos de trabajo relacionados con el caso de uso pero que pertenecen a dicho modelo. Estos productos de trabajos relacionados consisten en los diagramas de comunicación y secuencia que expresan el comportamiento del caso del uso en términos de objetos de colaboración, y dichos diagramas deben elaborarse haciendo uso </w:t>
+                                </w:r>
+                                <w:proofErr w:type="gramStart"/>
+                                <w:r>
+                                  <w:rPr>
+                                    <w:i w:val="0"/>
+                                    <w:iCs/>
+                                    <w:color w:val="auto"/>
+                                  </w:rPr>
+                                  <w:t>de  (</w:t>
+                                </w:r>
+                                <w:proofErr w:type="gramEnd"/>
+                                <w:r>
+                                  <w:rPr>
+                                    <w:i w:val="0"/>
+                                    <w:iCs/>
+                                    <w:color w:val="auto"/>
+                                  </w:rPr>
+                                  <w:t>UML).</w:t>
                                 </w:r>
                               </w:p>
                             </w:txbxContent>
@@ -754,31 +838,89 @@
                         <w:p>
                           <w:pPr>
                             <w:pStyle w:val="PSI-DescripcindelDocumentos"/>
+                            <w:rPr>
+                              <w:i w:val="0"/>
+                              <w:iCs/>
+                              <w:color w:val="auto"/>
+                            </w:rPr>
                           </w:pPr>
                           <w:r>
-                            <w:t xml:space="preserve">Un  Caso de Uso  </w:t>
+                            <w:rPr>
+                              <w:i w:val="0"/>
+                              <w:iCs/>
+                              <w:color w:val="auto"/>
+                            </w:rPr>
+                            <w:t xml:space="preserve">Un Caso de Uso </w:t>
                           </w:r>
                           <w:r>
+                            <w:rPr>
+                              <w:i w:val="0"/>
+                              <w:iCs/>
+                              <w:color w:val="auto"/>
+                            </w:rPr>
                             <w:t>es</w:t>
                           </w:r>
                           <w:r>
+                            <w:rPr>
+                              <w:i w:val="0"/>
+                              <w:iCs/>
+                              <w:color w:val="auto"/>
+                            </w:rPr>
                             <w:t xml:space="preserve"> una secuencia de interacciones que se desarrollarán entre un sistema y sus actores en respuesta a un evento que inicia un actor principal sobre el propio sistema. </w:t>
                           </w:r>
                         </w:p>
                         <w:p>
                           <w:pPr>
                             <w:pStyle w:val="PSI-DescripcindelDocumentos"/>
+                            <w:rPr>
+                              <w:i w:val="0"/>
+                              <w:iCs/>
+                              <w:color w:val="auto"/>
+                            </w:rPr>
                           </w:pPr>
                           <w:r>
+                            <w:rPr>
+                              <w:i w:val="0"/>
+                              <w:iCs/>
+                              <w:color w:val="auto"/>
+                            </w:rPr>
                             <w:t>Estos ilustran los requerimientos del sistema al mostrar como reacciona una respuesta a eventos que se producen en el mismo</w:t>
                           </w:r>
                         </w:p>
                         <w:p>
                           <w:pPr>
                             <w:pStyle w:val="PSI-DescripcindelDocumentos"/>
+                            <w:rPr>
+                              <w:i w:val="0"/>
+                              <w:iCs/>
+                              <w:color w:val="auto"/>
+                            </w:rPr>
                           </w:pPr>
                           <w:r>
-                            <w:t>Las Realizaciones de los Casos de Uso se llevan a cabo como resultado de un caso de uso específico. La realización del caso de uso debe cumplir con los requerimientos establecidos y debe reflejar el comportamiento de su caso de uso correspondiente. Este artefacto se halla dentro del Modelo de Diseño reflejando los productos de trabajo relacionados con el caso de uso pero que pertenecen a dicho modelo. Estos productos de trabajos relacionados consisten en los diagramas de comunicación y secuencia que expresan el comportamiento del caso del uso en términos de objetos de colaboración, y dichos diagramas deben elaborarse haciendo uso de  (UML).</w:t>
+                            <w:rPr>
+                              <w:i w:val="0"/>
+                              <w:iCs/>
+                              <w:color w:val="auto"/>
+                            </w:rPr>
+                            <w:t xml:space="preserve">Las Realizaciones de los Casos de Uso se llevan a cabo como resultado de un caso de uso específico. La realización del caso de uso debe cumplir con los requerimientos establecidos y debe reflejar el comportamiento de su caso de uso correspondiente. Este artefacto se halla dentro del Modelo de Diseño reflejando los productos de trabajo relacionados con el caso de uso pero que pertenecen a dicho modelo. Estos productos de trabajos relacionados consisten en los diagramas de comunicación y secuencia que expresan el comportamiento del caso del uso en términos de objetos de colaboración, y dichos diagramas deben elaborarse haciendo uso </w:t>
+                          </w:r>
+                          <w:proofErr w:type="gramStart"/>
+                          <w:r>
+                            <w:rPr>
+                              <w:i w:val="0"/>
+                              <w:iCs/>
+                              <w:color w:val="auto"/>
+                            </w:rPr>
+                            <w:t>de  (</w:t>
+                          </w:r>
+                          <w:proofErr w:type="gramEnd"/>
+                          <w:r>
+                            <w:rPr>
+                              <w:i w:val="0"/>
+                              <w:iCs/>
+                              <w:color w:val="auto"/>
+                            </w:rPr>
+                            <w:t>UML).</w:t>
                           </w:r>
                         </w:p>
                       </w:txbxContent>
@@ -788,33 +930,6 @@
                 </w:pict>
               </mc:Fallback>
             </mc:AlternateContent>
-          </w:r>
-        </w:p>
-        <w:p>
-          <w:pPr>
-            <w:pStyle w:val="PSI-Comentario"/>
-          </w:pPr>
-          <w:r>
-            <w:t>[Este documento es la plantilla base para elaborar el documento</w:t>
-          </w:r>
-          <w:r>
-            <w:t xml:space="preserve"> </w:t>
-          </w:r>
-          <w:sdt>
-            <w:sdtPr>
-              <w:alias w:val="Título"/>
-              <w:id w:val="3709524"/>
-              <w:dataBinding w:prefixMappings="xmlns:ns0='http://purl.org/dc/elements/1.1/' xmlns:ns1='http://schemas.openxmlformats.org/package/2006/metadata/core-properties' " w:xpath="/ns1:coreProperties[1]/ns0:title[1]" w:storeItemID="{6C3C8BC8-F283-45AE-878A-BAB7291924A1}"/>
-              <w:text/>
-            </w:sdtPr>
-            <w:sdtContent>
-              <w:r>
-                <w:t>Caso de Uso [Nombre del CU]</w:t>
-              </w:r>
-            </w:sdtContent>
-          </w:sdt>
-          <w:r>
-            <w:t xml:space="preserve">. </w:t>
           </w:r>
         </w:p>
         <w:p>
@@ -897,60 +1012,6 @@
               </mc:Fallback>
             </mc:AlternateContent>
           </w:r>
-          <w:r>
-            <w:t xml:space="preserve">Los textos que aparecen entre </w:t>
-          </w:r>
-          <w:r>
-            <w:t>corchetes</w:t>
-          </w:r>
-          <w:r>
-            <w:t xml:space="preserve"> son explicaciones de que debe contener cada sección</w:t>
-          </w:r>
-          <w:r>
-            <w:t>, los cuales se encuentran con estilo “PSI – Comentario”</w:t>
-          </w:r>
-          <w:r>
-            <w:t>. Dichos textos se deben seleccionar y sustituir por el contenido que corresponda</w:t>
-          </w:r>
-          <w:r>
-            <w:t xml:space="preserve"> en estilo “</w:t>
-          </w:r>
-          <w:r>
-            <w:t xml:space="preserve">PSI - </w:t>
-          </w:r>
-          <w:r>
-            <w:t>Normal”</w:t>
-          </w:r>
-          <w:r>
-            <w:t>.</w:t>
-          </w:r>
-        </w:p>
-        <w:p>
-          <w:pPr>
-            <w:pStyle w:val="PSI-Comentario"/>
-          </w:pPr>
-          <w:r>
-            <w:t xml:space="preserve"> Para actualizar la tabla de Contenido, haga clic con el botón derecho del ratón sobre cualquier línea del contenido de la misma y seleccione Actualizar campos, en el cuadro que aparece seleccione Actualizar toda la tabla y ha</w:t>
-          </w:r>
-          <w:r>
-            <w:t>ga clic en el botón Aceptar.</w:t>
-          </w:r>
-        </w:p>
-        <w:p>
-          <w:pPr>
-            <w:pStyle w:val="PSI-Comentario"/>
-          </w:pPr>
-          <w:r>
-            <w:t xml:space="preserve">Para actualizar los campos en Microsoft Word (los cuales se muestran sobre un fondo gris cuando se selecciona], ir a Archivo &gt; Propiedades &gt; Resumen y reemplazar los campos “Asunto” con el Nombre del Proyecto  y “Autor” con el nombre del autor de este documento después ir a Personalizar y actualizar el valor “Numero de Documento” en la lista de propiedades del mismo dialogo, por el nuevo número de versión. Posteriormente cerrar el dialogo actualizar el documento seleccionando en el menú Editar &gt; Seleccionar todo o </w:t>
-          </w:r>
-          <w:proofErr w:type="spellStart"/>
-          <w:r>
-            <w:t>Ctrl</w:t>
-          </w:r>
-          <w:proofErr w:type="spellEnd"/>
-          <w:r>
-            <w:t>–E y presionar F9, o simplemente dar un clic sobre el campo y presionar F9. Esto debe repetirse también en el índice, encabezado y  pie de página, en todas sus secciones.]</w:t>
-          </w:r>
         </w:p>
         <w:p>
           <w:pPr>
@@ -993,7 +1054,7 @@
                     <pic:cNvPicPr/>
                   </pic:nvPicPr>
                   <pic:blipFill>
-                    <a:blip r:embed="rId9" cstate="print"/>
+                    <a:blip r:embed="rId11" cstate="print"/>
                     <a:stretch>
                       <a:fillRect/>
                     </a:stretch>
@@ -1885,10 +1946,7 @@
             <w:pStyle w:val="PSI-Ttulo"/>
           </w:pPr>
           <w:r>
-            <w:rPr>
-              <w:lang w:val="es-AR"/>
-            </w:rPr>
-            <w:t>Caso de Uso [Nombre del CU]</w:t>
+            <w:t>Caso de Uso 7: Realizar evaluación de riesgo</w:t>
           </w:r>
         </w:p>
       </w:sdtContent>
@@ -2200,7 +2258,7 @@
                     </pic:cNvPicPr>
                   </pic:nvPicPr>
                   <pic:blipFill>
-                    <a:blip r:embed="rId11" cstate="print">
+                    <a:blip r:embed="rId12" cstate="print">
                       <a:grayscl/>
                     </a:blip>
                     <a:srcRect/>
@@ -2308,7 +2366,7 @@
                     </pic:cNvPicPr>
                   </pic:nvPicPr>
                   <pic:blipFill>
-                    <a:blip r:embed="rId12" cstate="print"/>
+                    <a:blip r:embed="rId13" cstate="print"/>
                     <a:srcRect/>
                     <a:stretch>
                       <a:fillRect/>
@@ -2473,7 +2531,7 @@
                     <pic:cNvPicPr/>
                   </pic:nvPicPr>
                   <pic:blipFill>
-                    <a:blip r:embed="rId13" cstate="print"/>
+                    <a:blip r:embed="rId14" cstate="print"/>
                     <a:stretch>
                       <a:fillRect/>
                     </a:stretch>
@@ -2661,7 +2719,7 @@
                     <pic:cNvPicPr/>
                   </pic:nvPicPr>
                   <pic:blipFill>
-                    <a:blip r:embed="rId14" cstate="print"/>
+                    <a:blip r:embed="rId15" cstate="print"/>
                     <a:stretch>
                       <a:fillRect/>
                     </a:stretch>
@@ -2683,8 +2741,8 @@
       </w:r>
     </w:p>
     <w:sectPr>
-      <w:headerReference w:type="default" r:id="rId15"/>
-      <w:footerReference w:type="default" r:id="rId16"/>
+      <w:headerReference w:type="default" r:id="rId16"/>
+      <w:footerReference w:type="default" r:id="rId17"/>
       <w:pgSz w:w="11906" w:h="16838"/>
       <w:pgMar w:top="1535" w:right="1701" w:bottom="1417" w:left="1701" w:header="567" w:footer="572" w:gutter="0"/>
       <w:cols w:space="708"/>
@@ -2739,7 +2797,7 @@
       </w:sdtPr>
       <w:sdtContent>
         <w:r>
-          <w:t>Nombre del Grupo de Desarrollo o Asignatura</w:t>
+          <w:t>T-Code</w:t>
         </w:r>
       </w:sdtContent>
     </w:sdt>
@@ -3158,7 +3216,7 @@
           <w:spacing w:before="0"/>
         </w:pPr>
         <w:r>
-          <w:t>Agustin</w:t>
+          <w:t>Agustín Collareda, Cintia Hernandez, Hugo Frey</w:t>
         </w:r>
       </w:p>
     </w:sdtContent>
@@ -3216,9 +3274,8 @@
         <w:r>
           <w:rPr>
             <w:rFonts w:asciiTheme="majorHAnsi" w:eastAsiaTheme="majorEastAsia" w:hAnsiTheme="majorHAnsi" w:cstheme="majorBidi"/>
-            <w:lang w:val="es-AR"/>
           </w:rPr>
-          <w:t>Caso de Uso [Nombre del CU]</w:t>
+          <w:t>Caso de Uso 7: Realizar evaluación de riesgo</w:t>
         </w:r>
       </w:p>
     </w:sdtContent>
@@ -3239,24 +3296,21 @@
     </w:pPr>
     <w:r>
       <w:rPr>
-        <w:rFonts w:asciiTheme="majorHAnsi" w:eastAsiaTheme="majorEastAsia" w:hAnsiTheme="majorHAnsi" w:cstheme="majorBidi"/>
         <w:noProof/>
-        <w:szCs w:val="36"/>
-        <w:lang w:eastAsia="es-ES"/>
       </w:rPr>
       <w:drawing>
-        <wp:anchor distT="0" distB="0" distL="114300" distR="114300" simplePos="0" relativeHeight="251684864" behindDoc="0" locked="0" layoutInCell="1" allowOverlap="1" wp14:anchorId="41B343A2" wp14:editId="153680D6">
+        <wp:anchor distT="0" distB="0" distL="114300" distR="114300" simplePos="0" relativeHeight="251684864" behindDoc="0" locked="0" layoutInCell="1" allowOverlap="1" wp14:anchorId="01E2A379" wp14:editId="02B69590">
           <wp:simplePos x="0" y="0"/>
-          <wp:positionH relativeFrom="margin">
-            <wp:posOffset>5235575</wp:posOffset>
+          <wp:positionH relativeFrom="column">
+            <wp:posOffset>5003165</wp:posOffset>
           </wp:positionH>
-          <wp:positionV relativeFrom="margin">
-            <wp:posOffset>-857885</wp:posOffset>
+          <wp:positionV relativeFrom="paragraph">
+            <wp:posOffset>-400685</wp:posOffset>
           </wp:positionV>
-          <wp:extent cx="669290" cy="669290"/>
-          <wp:effectExtent l="0" t="0" r="0" b="0"/>
-          <wp:wrapSquare wrapText="bothSides"/>
-          <wp:docPr id="6" name="0 Imagen" descr="psi-negro.png"/>
+          <wp:extent cx="667512" cy="621792"/>
+          <wp:effectExtent l="0" t="0" r="0" b="6985"/>
+          <wp:wrapNone/>
+          <wp:docPr id="1598861018" name="Imagen 16" descr="Icono&#10;&#10;Descripción generada automáticamente"/>
           <wp:cNvGraphicFramePr>
             <a:graphicFrameLocks xmlns:a="http://schemas.openxmlformats.org/drawingml/2006/main" noChangeAspect="1"/>
           </wp:cNvGraphicFramePr>
@@ -3264,11 +3318,17 @@
             <a:graphicData uri="http://schemas.openxmlformats.org/drawingml/2006/picture">
               <pic:pic xmlns:pic="http://schemas.openxmlformats.org/drawingml/2006/picture">
                 <pic:nvPicPr>
-                  <pic:cNvPr id="0" name="psi-negro.png"/>
+                  <pic:cNvPr id="1598861018" name="Imagen 16" descr="Icono&#10;&#10;Descripción generada automáticamente"/>
                   <pic:cNvPicPr/>
                 </pic:nvPicPr>
                 <pic:blipFill>
-                  <a:blip r:embed="rId1"/>
+                  <a:blip r:embed="rId1">
+                    <a:extLst>
+                      <a:ext uri="{28A0092B-C50C-407E-A947-70E740481C1C}">
+                        <a14:useLocalDpi xmlns:a14="http://schemas.microsoft.com/office/drawing/2010/main" val="0"/>
+                      </a:ext>
+                    </a:extLst>
+                  </a:blip>
                   <a:stretch>
                     <a:fillRect/>
                   </a:stretch>
@@ -3276,7 +3336,7 @@
                 <pic:spPr>
                   <a:xfrm>
                     <a:off x="0" y="0"/>
-                    <a:ext cx="669290" cy="669290"/>
+                    <a:ext cx="667512" cy="621792"/>
                   </a:xfrm>
                   <a:prstGeom prst="rect">
                     <a:avLst/>
@@ -3285,6 +3345,12 @@
               </pic:pic>
             </a:graphicData>
           </a:graphic>
+          <wp14:sizeRelH relativeFrom="margin">
+            <wp14:pctWidth>0</wp14:pctWidth>
+          </wp14:sizeRelH>
+          <wp14:sizeRelV relativeFrom="margin">
+            <wp14:pctHeight>0</wp14:pctHeight>
+          </wp14:sizeRelV>
         </wp:anchor>
       </w:drawing>
     </w:r>
@@ -3296,7 +3362,7 @@
         <w:lang w:eastAsia="es-ES"/>
       </w:rPr>
       <w:drawing>
-        <wp:anchor distT="0" distB="0" distL="114300" distR="114300" simplePos="0" relativeHeight="251682816" behindDoc="0" locked="0" layoutInCell="1" allowOverlap="1" wp14:anchorId="66F94331" wp14:editId="0393AA83">
+        <wp:anchor distT="0" distB="0" distL="114300" distR="114300" simplePos="0" relativeHeight="251682816" behindDoc="0" locked="0" layoutInCell="1" allowOverlap="1" wp14:anchorId="66F94331" wp14:editId="05DC114F">
           <wp:simplePos x="0" y="0"/>
           <wp:positionH relativeFrom="margin">
             <wp:posOffset>-470535</wp:posOffset>
@@ -3660,7 +3726,23 @@
             <w:rFonts w:asciiTheme="majorHAnsi" w:eastAsiaTheme="majorEastAsia" w:hAnsiTheme="majorHAnsi" w:cstheme="majorBidi"/>
             <w:szCs w:val="36"/>
           </w:rPr>
-          <w:t>&lt;Nombre del Proyecto&gt;</w:t>
+          <w:t xml:space="preserve">Vesta </w:t>
+        </w:r>
+        <w:proofErr w:type="spellStart"/>
+        <w:r>
+          <w:rPr>
+            <w:rFonts w:asciiTheme="majorHAnsi" w:eastAsiaTheme="majorEastAsia" w:hAnsiTheme="majorHAnsi" w:cstheme="majorBidi"/>
+            <w:szCs w:val="36"/>
+          </w:rPr>
+          <w:t>Risk</w:t>
+        </w:r>
+        <w:proofErr w:type="spellEnd"/>
+        <w:r>
+          <w:rPr>
+            <w:rFonts w:asciiTheme="majorHAnsi" w:eastAsiaTheme="majorEastAsia" w:hAnsiTheme="majorHAnsi" w:cstheme="majorBidi"/>
+            <w:szCs w:val="36"/>
+          </w:rPr>
+          <w:t xml:space="preserve"> Manager</w:t>
         </w:r>
       </w:sdtContent>
     </w:sdt>
@@ -5493,7 +5575,6 @@
   <w:style w:type="character" w:default="1" w:styleId="Fuentedeprrafopredeter">
     <w:name w:val="Default Paragraph Font"/>
     <w:uiPriority w:val="1"/>
-    <w:semiHidden/>
     <w:unhideWhenUsed/>
   </w:style>
   <w:style w:type="table" w:default="1" w:styleId="Tablanormal">
@@ -5713,7 +5794,6 @@
     <w:basedOn w:val="Normal"/>
     <w:link w:val="PiedepginaCar"/>
     <w:uiPriority w:val="99"/>
-    <w:semiHidden/>
     <w:unhideWhenUsed/>
     <w:rsid w:val="00C94FBE"/>
     <w:pPr>
@@ -5729,7 +5809,6 @@
     <w:basedOn w:val="Fuentedeprrafopredeter"/>
     <w:link w:val="Piedepgina"/>
     <w:uiPriority w:val="99"/>
-    <w:semiHidden/>
     <w:rsid w:val="00C94FBE"/>
   </w:style>
   <w:style w:type="paragraph" w:customStyle="1" w:styleId="14B321CC4E794F07AD0E6FF1AA38FC7C">

</xml_diff>